<commit_message>
added gantt chart to doc
</commit_message>
<xml_diff>
--- a/FinalDoc.docx
+++ b/FinalDoc.docx
@@ -1240,7 +1240,7 @@
           <w:szCs w:val="28"/>
           <w:lang w:val="en-GB"/>
         </w:rPr>
-        <w:t>2</w:t>
+        <w:t xml:space="preserve">2.1 </w:t>
       </w:r>
       <w:r>
         <w:rPr>
@@ -1251,7 +1251,7 @@
           <w:szCs w:val="28"/>
           <w:lang w:val="en-GB"/>
         </w:rPr>
-        <w:t xml:space="preserve">.1 </w:t>
+        <w:t>Introduction</w:t>
       </w:r>
       <w:r>
         <w:rPr>
@@ -1262,132 +1262,131 @@
           <w:szCs w:val="28"/>
           <w:lang w:val="en-GB"/>
         </w:rPr>
-        <w:t>Introduction</w:t>
-      </w:r>
-      <w:r>
-        <w:rPr>
-          <w:b/>
-          <w:bCs/>
-          <w:color w:val="0070C0"/>
+        <w:t>:</w:t>
+      </w:r>
+    </w:p>
+    <w:p>
+      <w:pPr>
+        <w:tabs>
+          <w:tab w:val="center" w:pos="3750"/>
+        </w:tabs>
+        <w:ind w:left="1440"/>
+        <w:rPr>
+          <w:sz w:val="26"/>
+          <w:szCs w:val="26"/>
+          <w:lang w:val="en-GB"/>
+        </w:rPr>
+      </w:pPr>
+      <w:r>
+        <w:rPr>
+          <w:sz w:val="26"/>
+          <w:szCs w:val="26"/>
+          <w:lang w:val="en-GB"/>
+        </w:rPr>
+        <w:t xml:space="preserve">Our project focuses on addressing the challenges present within the pet care service industry, particularly in Egypt, where there is a </w:t>
+      </w:r>
+      <w:r>
+        <w:rPr>
+          <w:sz w:val="26"/>
+          <w:szCs w:val="26"/>
+          <w:lang w:val="en-GB"/>
+        </w:rPr>
+        <w:t>l</w:t>
+      </w:r>
+      <w:r>
+        <w:rPr>
+          <w:sz w:val="26"/>
+          <w:szCs w:val="26"/>
+          <w:lang w:val="en-GB"/>
+        </w:rPr>
+        <w:t xml:space="preserve">ack of </w:t>
+      </w:r>
+      <w:r>
+        <w:rPr>
+          <w:sz w:val="26"/>
+          <w:szCs w:val="26"/>
+          <w:lang w:val="en-GB"/>
+        </w:rPr>
+        <w:t>applications</w:t>
+      </w:r>
+      <w:r>
+        <w:rPr>
+          <w:sz w:val="26"/>
+          <w:szCs w:val="26"/>
+          <w:lang w:val="en-GB"/>
+        </w:rPr>
+        <w:t xml:space="preserve"> connecting pet owners with reliable and convenient pet care service providers.</w:t>
+      </w:r>
+      <w:r>
+        <w:rPr>
+          <w:sz w:val="26"/>
+          <w:szCs w:val="26"/>
+          <w:lang w:val="en-GB"/>
+        </w:rPr>
+        <w:t xml:space="preserve"> After noticing this </w:t>
+      </w:r>
+      <w:r>
+        <w:rPr>
+          <w:sz w:val="26"/>
+          <w:szCs w:val="26"/>
+          <w:lang w:val="en-GB"/>
+        </w:rPr>
+        <w:t>gap,</w:t>
+      </w:r>
+      <w:r>
+        <w:rPr>
+          <w:sz w:val="26"/>
+          <w:szCs w:val="26"/>
+          <w:lang w:val="en-GB"/>
+        </w:rPr>
+        <w:t xml:space="preserve"> we decided to develop our application and fill this gap by providing the services that a lot of pet owners </w:t>
+      </w:r>
+      <w:r>
+        <w:rPr>
+          <w:sz w:val="26"/>
+          <w:szCs w:val="26"/>
+          <w:lang w:val="en-GB"/>
+        </w:rPr>
+        <w:t>need,</w:t>
+      </w:r>
+      <w:r>
+        <w:rPr>
+          <w:sz w:val="26"/>
+          <w:szCs w:val="26"/>
+          <w:lang w:val="en-GB"/>
+        </w:rPr>
+        <w:t xml:space="preserve"> which are pet walking, sitting, and boarding to name a few.</w:t>
+      </w:r>
+    </w:p>
+    <w:p>
+      <w:pPr>
+        <w:tabs>
+          <w:tab w:val="center" w:pos="3750"/>
+        </w:tabs>
+        <w:ind w:left="1440"/>
+        <w:rPr>
           <w:sz w:val="28"/>
           <w:szCs w:val="28"/>
           <w:lang w:val="en-GB"/>
         </w:rPr>
-        <w:t>:</w:t>
-      </w:r>
-    </w:p>
-    <w:p>
-      <w:pPr>
-        <w:tabs>
-          <w:tab w:val="center" w:pos="3750"/>
-        </w:tabs>
-        <w:ind w:left="1440"/>
-        <w:rPr>
-          <w:sz w:val="26"/>
-          <w:szCs w:val="26"/>
-          <w:lang w:val="en-GB"/>
-        </w:rPr>
-      </w:pPr>
-      <w:r>
-        <w:rPr>
-          <w:sz w:val="26"/>
-          <w:szCs w:val="26"/>
-          <w:lang w:val="en-GB"/>
-        </w:rPr>
-        <w:t xml:space="preserve">Our project focuses on addressing the challenges present within the pet care service industry, particularly in Egypt, where there is a </w:t>
-      </w:r>
-      <w:r>
-        <w:rPr>
-          <w:sz w:val="26"/>
-          <w:szCs w:val="26"/>
-          <w:lang w:val="en-GB"/>
-        </w:rPr>
-        <w:t>l</w:t>
-      </w:r>
-      <w:r>
-        <w:rPr>
-          <w:sz w:val="26"/>
-          <w:szCs w:val="26"/>
-          <w:lang w:val="en-GB"/>
-        </w:rPr>
-        <w:t xml:space="preserve">ack of </w:t>
-      </w:r>
-      <w:r>
-        <w:rPr>
-          <w:sz w:val="26"/>
-          <w:szCs w:val="26"/>
-          <w:lang w:val="en-GB"/>
-        </w:rPr>
-        <w:t>applications</w:t>
-      </w:r>
-      <w:r>
-        <w:rPr>
-          <w:sz w:val="26"/>
-          <w:szCs w:val="26"/>
-          <w:lang w:val="en-GB"/>
-        </w:rPr>
-        <w:t xml:space="preserve"> connecting pet owners with reliable and convenient pet care service providers.</w:t>
-      </w:r>
-      <w:r>
-        <w:rPr>
-          <w:sz w:val="26"/>
-          <w:szCs w:val="26"/>
-          <w:lang w:val="en-GB"/>
-        </w:rPr>
-        <w:t xml:space="preserve"> After noticing this </w:t>
-      </w:r>
-      <w:r>
-        <w:rPr>
-          <w:sz w:val="26"/>
-          <w:szCs w:val="26"/>
-          <w:lang w:val="en-GB"/>
-        </w:rPr>
-        <w:t>gap,</w:t>
-      </w:r>
-      <w:r>
-        <w:rPr>
-          <w:sz w:val="26"/>
-          <w:szCs w:val="26"/>
-          <w:lang w:val="en-GB"/>
-        </w:rPr>
-        <w:t xml:space="preserve"> we decided to develop our application and fill this gap by providing the services that a lot of pet owners </w:t>
-      </w:r>
-      <w:r>
-        <w:rPr>
-          <w:sz w:val="26"/>
-          <w:szCs w:val="26"/>
-          <w:lang w:val="en-GB"/>
-        </w:rPr>
-        <w:t>need,</w:t>
-      </w:r>
-      <w:r>
-        <w:rPr>
-          <w:sz w:val="26"/>
-          <w:szCs w:val="26"/>
-          <w:lang w:val="en-GB"/>
-        </w:rPr>
-        <w:t xml:space="preserve"> which are pet walking, sitting, and boarding to name a few.</w:t>
-      </w:r>
-    </w:p>
-    <w:p>
-      <w:pPr>
-        <w:tabs>
-          <w:tab w:val="center" w:pos="3750"/>
-        </w:tabs>
-        <w:ind w:left="1440"/>
-        <w:rPr>
+      </w:pPr>
+    </w:p>
+    <w:p>
+      <w:pPr>
+        <w:tabs>
+          <w:tab w:val="center" w:pos="3750"/>
+        </w:tabs>
+        <w:ind w:left="1080"/>
+        <w:rPr>
+          <w:b/>
+          <w:bCs/>
+          <w:color w:val="0070C0"/>
           <w:sz w:val="28"/>
           <w:szCs w:val="28"/>
           <w:lang w:val="en-GB"/>
         </w:rPr>
       </w:pPr>
-    </w:p>
-    <w:p>
-      <w:pPr>
-        <w:tabs>
-          <w:tab w:val="center" w:pos="3750"/>
-        </w:tabs>
-        <w:ind w:left="1080"/>
+      <w:r>
         <w:rPr>
           <w:b/>
           <w:bCs/>
@@ -1396,7 +1395,8 @@
           <w:szCs w:val="28"/>
           <w:lang w:val="en-GB"/>
         </w:rPr>
-      </w:pPr>
+        <w:t xml:space="preserve">2.2 </w:t>
+      </w:r>
       <w:r>
         <w:rPr>
           <w:b/>
@@ -1406,7 +1406,7 @@
           <w:szCs w:val="28"/>
           <w:lang w:val="en-GB"/>
         </w:rPr>
-        <w:t>2</w:t>
+        <w:t>Beneficiaries</w:t>
       </w:r>
       <w:r>
         <w:rPr>
@@ -1417,165 +1417,151 @@
           <w:szCs w:val="28"/>
           <w:lang w:val="en-GB"/>
         </w:rPr>
-        <w:t xml:space="preserve">.2 </w:t>
-      </w:r>
-      <w:r>
-        <w:rPr>
-          <w:b/>
-          <w:bCs/>
-          <w:color w:val="0070C0"/>
+        <w:t>:</w:t>
+      </w:r>
+    </w:p>
+    <w:p>
+      <w:pPr>
+        <w:tabs>
+          <w:tab w:val="center" w:pos="3750"/>
+        </w:tabs>
+        <w:ind w:left="1440"/>
+        <w:rPr>
+          <w:sz w:val="26"/>
+          <w:szCs w:val="26"/>
+          <w:lang w:val="en-GB"/>
+        </w:rPr>
+      </w:pPr>
+      <w:r>
+        <w:rPr>
+          <w:b/>
+          <w:bCs/>
+          <w:sz w:val="26"/>
+          <w:szCs w:val="26"/>
+          <w:lang w:val="en-GB"/>
+        </w:rPr>
+        <w:t>Pet Owners:</w:t>
+      </w:r>
+      <w:r>
+        <w:rPr>
+          <w:sz w:val="26"/>
+          <w:szCs w:val="26"/>
+          <w:lang w:val="en-GB"/>
+        </w:rPr>
+        <w:t xml:space="preserve"> They benefit from a centralized platform simplifying the process of finding and booking quality pet care services. Access to reliable service providers instils confidence in their pet care arrangements, ensuring peace of mind and informed decision-making.</w:t>
+      </w:r>
+    </w:p>
+    <w:p>
+      <w:pPr>
+        <w:tabs>
+          <w:tab w:val="center" w:pos="3750"/>
+        </w:tabs>
+        <w:ind w:left="1440"/>
+        <w:rPr>
+          <w:sz w:val="26"/>
+          <w:szCs w:val="26"/>
+          <w:lang w:val="en-GB"/>
+        </w:rPr>
+      </w:pPr>
+    </w:p>
+    <w:p>
+      <w:pPr>
+        <w:tabs>
+          <w:tab w:val="center" w:pos="3750"/>
+        </w:tabs>
+        <w:ind w:left="1440"/>
+        <w:rPr>
+          <w:sz w:val="26"/>
+          <w:szCs w:val="26"/>
+          <w:lang w:val="en-GB"/>
+        </w:rPr>
+      </w:pPr>
+      <w:r>
+        <w:rPr>
+          <w:b/>
+          <w:bCs/>
+          <w:sz w:val="26"/>
+          <w:szCs w:val="26"/>
+          <w:lang w:val="en-GB"/>
+        </w:rPr>
+        <w:t>Pet Care Service Providers:</w:t>
+      </w:r>
+      <w:r>
+        <w:rPr>
+          <w:sz w:val="26"/>
+          <w:szCs w:val="26"/>
+          <w:lang w:val="en-GB"/>
+        </w:rPr>
+        <w:t xml:space="preserve"> Our platform offers service providers access to a broader customer base, facilitating business growth. Streamlined booking processes and improved communication help manage bookings efficiently, enhancing their market presence and reputation.</w:t>
+      </w:r>
+    </w:p>
+    <w:p>
+      <w:pPr>
+        <w:tabs>
+          <w:tab w:val="center" w:pos="3750"/>
+        </w:tabs>
+        <w:ind w:left="1440"/>
+        <w:rPr>
+          <w:sz w:val="26"/>
+          <w:szCs w:val="26"/>
+          <w:lang w:val="en-GB"/>
+        </w:rPr>
+      </w:pPr>
+    </w:p>
+    <w:p>
+      <w:pPr>
+        <w:tabs>
+          <w:tab w:val="center" w:pos="3750"/>
+        </w:tabs>
+        <w:ind w:left="1440"/>
+        <w:rPr>
+          <w:sz w:val="26"/>
+          <w:szCs w:val="26"/>
+          <w:lang w:val="en-GB"/>
+        </w:rPr>
+      </w:pPr>
+      <w:r>
+        <w:rPr>
+          <w:b/>
+          <w:bCs/>
+          <w:sz w:val="26"/>
+          <w:szCs w:val="26"/>
+          <w:lang w:val="en-GB"/>
+        </w:rPr>
+        <w:t>Pets:</w:t>
+      </w:r>
+      <w:r>
+        <w:rPr>
+          <w:sz w:val="26"/>
+          <w:szCs w:val="26"/>
+          <w:lang w:val="en-GB"/>
+        </w:rPr>
+        <w:t xml:space="preserve"> With improved access to high-quality care services, pets experience better overall well-being and happiness. Our platform ensures they receive the attention and care they deserve from trusted service providers, prioritizing their health and happiness.</w:t>
+      </w:r>
+    </w:p>
+    <w:p>
+      <w:pPr>
+        <w:tabs>
+          <w:tab w:val="center" w:pos="3750"/>
+        </w:tabs>
+        <w:ind w:left="1440"/>
+        <w:rPr>
           <w:sz w:val="28"/>
           <w:szCs w:val="28"/>
-          <w:lang w:val="en-GB"/>
-        </w:rPr>
-        <w:t>Beneficiaries</w:t>
-      </w:r>
-      <w:r>
-        <w:rPr>
-          <w:b/>
-          <w:bCs/>
-          <w:color w:val="0070C0"/>
+        </w:rPr>
+      </w:pPr>
+    </w:p>
+    <w:p>
+      <w:pPr>
+        <w:tabs>
+          <w:tab w:val="center" w:pos="3750"/>
+        </w:tabs>
+        <w:ind w:left="1440"/>
+        <w:rPr>
           <w:sz w:val="28"/>
           <w:szCs w:val="28"/>
-          <w:lang w:val="en-GB"/>
-        </w:rPr>
-        <w:t>:</w:t>
-      </w:r>
-    </w:p>
-    <w:p>
-      <w:pPr>
-        <w:tabs>
-          <w:tab w:val="center" w:pos="3750"/>
-        </w:tabs>
-        <w:ind w:left="1440"/>
-        <w:rPr>
-          <w:sz w:val="26"/>
-          <w:szCs w:val="26"/>
-          <w:lang w:val="en-GB"/>
-        </w:rPr>
-      </w:pPr>
-      <w:r>
-        <w:rPr>
-          <w:b/>
-          <w:bCs/>
-          <w:sz w:val="26"/>
-          <w:szCs w:val="26"/>
-          <w:lang w:val="en-GB"/>
-        </w:rPr>
-        <w:t>Pet Owners:</w:t>
-      </w:r>
-      <w:r>
-        <w:rPr>
-          <w:sz w:val="26"/>
-          <w:szCs w:val="26"/>
-          <w:lang w:val="en-GB"/>
-        </w:rPr>
-        <w:t xml:space="preserve"> They benefit from a centralized platform simplifying the process of finding and booking quality pet care services. Access to reliable service providers </w:t>
-      </w:r>
-      <w:r>
-        <w:rPr>
-          <w:sz w:val="26"/>
-          <w:szCs w:val="26"/>
-          <w:lang w:val="en-GB"/>
-        </w:rPr>
-        <w:t>instils</w:t>
-      </w:r>
-      <w:r>
-        <w:rPr>
-          <w:sz w:val="26"/>
-          <w:szCs w:val="26"/>
-          <w:lang w:val="en-GB"/>
-        </w:rPr>
-        <w:t xml:space="preserve"> confidence in their pet care arrangements, ensuring peace of mind and informed decision-making.</w:t>
-      </w:r>
-    </w:p>
-    <w:p>
-      <w:pPr>
-        <w:tabs>
-          <w:tab w:val="center" w:pos="3750"/>
-        </w:tabs>
-        <w:ind w:left="1440"/>
-        <w:rPr>
-          <w:sz w:val="26"/>
-          <w:szCs w:val="26"/>
-          <w:lang w:val="en-GB"/>
-        </w:rPr>
-      </w:pPr>
-    </w:p>
-    <w:p>
-      <w:pPr>
-        <w:tabs>
-          <w:tab w:val="center" w:pos="3750"/>
-        </w:tabs>
-        <w:ind w:left="1440"/>
-        <w:rPr>
-          <w:sz w:val="26"/>
-          <w:szCs w:val="26"/>
-          <w:lang w:val="en-GB"/>
-        </w:rPr>
-      </w:pPr>
-      <w:r>
-        <w:rPr>
-          <w:b/>
-          <w:bCs/>
-          <w:sz w:val="26"/>
-          <w:szCs w:val="26"/>
-          <w:lang w:val="en-GB"/>
-        </w:rPr>
-        <w:t>Pet Care Service Providers:</w:t>
-      </w:r>
-      <w:r>
-        <w:rPr>
-          <w:sz w:val="26"/>
-          <w:szCs w:val="26"/>
-          <w:lang w:val="en-GB"/>
-        </w:rPr>
-        <w:t xml:space="preserve"> Our platform offers service providers access to a broader customer base, facilitating business growth. Streamlined booking processes and improved communication help manage bookings efficiently, enhancing their market presence and reputation.</w:t>
-      </w:r>
-    </w:p>
-    <w:p>
-      <w:pPr>
-        <w:tabs>
-          <w:tab w:val="center" w:pos="3750"/>
-        </w:tabs>
-        <w:ind w:left="1440"/>
-        <w:rPr>
-          <w:sz w:val="26"/>
-          <w:szCs w:val="26"/>
-          <w:lang w:val="en-GB"/>
-        </w:rPr>
-      </w:pPr>
-    </w:p>
-    <w:p>
-      <w:pPr>
-        <w:tabs>
-          <w:tab w:val="center" w:pos="3750"/>
-        </w:tabs>
-        <w:ind w:left="1440"/>
-        <w:rPr>
-          <w:sz w:val="26"/>
-          <w:szCs w:val="26"/>
-          <w:lang w:val="en-GB"/>
-        </w:rPr>
-      </w:pPr>
-      <w:r>
-        <w:rPr>
-          <w:b/>
-          <w:bCs/>
-          <w:sz w:val="26"/>
-          <w:szCs w:val="26"/>
-          <w:lang w:val="en-GB"/>
-        </w:rPr>
-        <w:t>Pets:</w:t>
-      </w:r>
-      <w:r>
-        <w:rPr>
-          <w:sz w:val="26"/>
-          <w:szCs w:val="26"/>
-          <w:lang w:val="en-GB"/>
-        </w:rPr>
-        <w:t xml:space="preserve"> With improved access to high-quality care services, pets experience better overall well-being and happiness. Our platform ensures they receive the attention and care they deserve from trusted service providers, prioritizing their health and happiness.</w:t>
-      </w:r>
+        </w:rPr>
+      </w:pPr>
     </w:p>
     <w:p>
       <w:pPr>
@@ -1618,62 +1604,27 @@
         <w:tabs>
           <w:tab w:val="center" w:pos="3750"/>
         </w:tabs>
-        <w:ind w:left="1440"/>
-        <w:rPr>
+        <w:ind w:left="1080"/>
+        <w:rPr>
+          <w:b/>
+          <w:bCs/>
+          <w:color w:val="0070C0"/>
           <w:sz w:val="28"/>
           <w:szCs w:val="28"/>
-        </w:rPr>
-      </w:pPr>
-    </w:p>
-    <w:p>
-      <w:pPr>
-        <w:tabs>
-          <w:tab w:val="center" w:pos="3750"/>
-        </w:tabs>
-        <w:ind w:left="1440"/>
-        <w:rPr>
+          <w:lang w:val="en-GB"/>
+        </w:rPr>
+      </w:pPr>
+      <w:r>
+        <w:rPr>
+          <w:b/>
+          <w:bCs/>
+          <w:color w:val="0070C0"/>
           <w:sz w:val="28"/>
           <w:szCs w:val="28"/>
-        </w:rPr>
-      </w:pPr>
-    </w:p>
-    <w:p>
-      <w:pPr>
-        <w:tabs>
-          <w:tab w:val="center" w:pos="3750"/>
-        </w:tabs>
-        <w:ind w:left="1080"/>
-        <w:rPr>
-          <w:b/>
-          <w:bCs/>
-          <w:color w:val="0070C0"/>
-          <w:sz w:val="28"/>
-          <w:szCs w:val="28"/>
-          <w:lang w:val="en-GB"/>
-        </w:rPr>
-      </w:pPr>
-      <w:r>
-        <w:rPr>
-          <w:b/>
-          <w:bCs/>
-          <w:color w:val="0070C0"/>
-          <w:sz w:val="28"/>
-          <w:szCs w:val="28"/>
           <w:lang w:val="en-GB"/>
         </w:rPr>
         <w:lastRenderedPageBreak/>
-        <w:t>2</w:t>
-      </w:r>
-      <w:r>
-        <w:rPr>
-          <w:b/>
-          <w:bCs/>
-          <w:color w:val="0070C0"/>
-          <w:sz w:val="28"/>
-          <w:szCs w:val="28"/>
-          <w:lang w:val="en-GB"/>
-        </w:rPr>
-        <w:t>.3 Tools for Implementation:</w:t>
+        <w:t>2.3 Tools for Implementation:</w:t>
       </w:r>
     </w:p>
     <w:p>
@@ -3627,18 +3578,7 @@
           <w:lang w:val="en-GB"/>
         </w:rPr>
         <w:lastRenderedPageBreak/>
-        <w:t>Project Specifications</w:t>
-      </w:r>
-      <w:r>
-        <w:rPr>
-          <w:b/>
-          <w:bCs/>
-          <w:color w:val="0070C0"/>
-          <w:sz w:val="30"/>
-          <w:szCs w:val="30"/>
-          <w:lang w:val="en-GB"/>
-        </w:rPr>
-        <w:t>:</w:t>
+        <w:t>Project Specifications:</w:t>
       </w:r>
     </w:p>
     <w:p>
@@ -4584,23 +4524,7 @@
           <w:sz w:val="26"/>
           <w:szCs w:val="26"/>
         </w:rPr>
-        <w:t xml:space="preserve"> Upon logging in for the first time, pet </w:t>
-      </w:r>
-      <w:proofErr w:type="gramStart"/>
-      <w:r>
-        <w:rPr>
-          <w:sz w:val="26"/>
-          <w:szCs w:val="26"/>
-        </w:rPr>
-        <w:t>owner</w:t>
-      </w:r>
-      <w:proofErr w:type="gramEnd"/>
-      <w:r>
-        <w:rPr>
-          <w:sz w:val="26"/>
-          <w:szCs w:val="26"/>
-        </w:rPr>
-        <w:t xml:space="preserve"> must make one or more profiles for their pet(s) by filling in the necessary information which includes pet weight, age, breed, and gender.</w:t>
+        <w:t xml:space="preserve"> Upon logging in for the first time, pet owner must make one or more profiles for their pet(s) by filling in the necessary information which includes pet weight, age, breed, and gender.</w:t>
       </w:r>
     </w:p>
     <w:p>
@@ -6057,23 +5981,7 @@
           <w:sz w:val="26"/>
           <w:szCs w:val="26"/>
         </w:rPr>
-        <w:t xml:space="preserve">Service providers can show their interest in offering this service to </w:t>
-      </w:r>
-      <w:proofErr w:type="gramStart"/>
-      <w:r>
-        <w:rPr>
-          <w:sz w:val="26"/>
-          <w:szCs w:val="26"/>
-        </w:rPr>
-        <w:t>the pet</w:t>
-      </w:r>
-      <w:proofErr w:type="gramEnd"/>
-      <w:r>
-        <w:rPr>
-          <w:sz w:val="26"/>
-          <w:szCs w:val="26"/>
-        </w:rPr>
-        <w:t xml:space="preserve"> owners.</w:t>
+        <w:t>Service providers can show their interest in offering this service to the pet owners.</w:t>
       </w:r>
     </w:p>
     <w:p>
@@ -8393,7 +8301,7 @@
           <w:lang w:val="en-GB"/>
         </w:rPr>
         <w:lastRenderedPageBreak/>
-        <w:t>5.</w:t>
+        <w:t>5.3 Non-Functional Requirements</w:t>
       </w:r>
       <w:r>
         <w:rPr>
@@ -8404,18 +8312,33 @@
           <w:szCs w:val="30"/>
           <w:lang w:val="en-GB"/>
         </w:rPr>
-        <w:t>3</w:t>
-      </w:r>
-      <w:r>
+        <w:t>:</w:t>
+      </w:r>
+    </w:p>
+    <w:p>
+      <w:pPr>
+        <w:rPr>
+          <w:sz w:val="26"/>
+          <w:szCs w:val="26"/>
+        </w:rPr>
+      </w:pPr>
+    </w:p>
+    <w:p>
+      <w:pPr>
         <w:rPr>
           <w:b/>
           <w:bCs/>
           <w:color w:val="0070C0"/>
           <w:sz w:val="30"/>
           <w:szCs w:val="30"/>
-          <w:lang w:val="en-GB"/>
-        </w:rPr>
-        <w:t xml:space="preserve"> </w:t>
+        </w:rPr>
+      </w:pPr>
+      <w:r>
+        <w:rPr>
+          <w:sz w:val="26"/>
+          <w:szCs w:val="26"/>
+        </w:rPr>
+        <w:tab/>
       </w:r>
       <w:r>
         <w:rPr>
@@ -8424,32 +8347,316 @@
           <w:color w:val="0070C0"/>
           <w:sz w:val="30"/>
           <w:szCs w:val="30"/>
-          <w:lang w:val="en-GB"/>
-        </w:rPr>
-        <w:t>Non-Functional Requirements</w:t>
-      </w:r>
-      <w:r>
+        </w:rPr>
+        <w:t>Requirement 1: Performance</w:t>
+      </w:r>
+    </w:p>
+    <w:p>
+      <w:pPr>
+        <w:ind w:left="720"/>
+        <w:rPr>
+          <w:b/>
+          <w:bCs/>
+          <w:color w:val="0070C0"/>
+          <w:sz w:val="28"/>
+          <w:szCs w:val="28"/>
+        </w:rPr>
+      </w:pPr>
+      <w:r>
+        <w:rPr>
+          <w:b/>
+          <w:bCs/>
+          <w:color w:val="0070C0"/>
+          <w:sz w:val="28"/>
+          <w:szCs w:val="28"/>
+        </w:rPr>
+        <w:t>1.1 Response time:</w:t>
+      </w:r>
+    </w:p>
+    <w:p>
+      <w:pPr>
+        <w:ind w:left="1440"/>
+        <w:rPr>
+          <w:sz w:val="26"/>
+          <w:szCs w:val="26"/>
+        </w:rPr>
+      </w:pPr>
+      <w:r>
+        <w:rPr>
+          <w:sz w:val="26"/>
+          <w:szCs w:val="26"/>
+        </w:rPr>
+        <w:t>Application</w:t>
+      </w:r>
+      <w:r>
+        <w:rPr>
+          <w:sz w:val="26"/>
+          <w:szCs w:val="26"/>
+        </w:rPr>
+        <w:t xml:space="preserve"> should have an average response time of no more than 2 seconds for</w:t>
+      </w:r>
+      <w:r>
+        <w:rPr>
+          <w:sz w:val="26"/>
+          <w:szCs w:val="26"/>
+        </w:rPr>
+        <w:t xml:space="preserve"> </w:t>
+      </w:r>
+      <w:r>
+        <w:rPr>
+          <w:sz w:val="26"/>
+          <w:szCs w:val="26"/>
+        </w:rPr>
+        <w:t>user interactions.</w:t>
+      </w:r>
+    </w:p>
+    <w:p>
+      <w:pPr>
+        <w:ind w:left="720"/>
+        <w:rPr>
+          <w:b/>
+          <w:bCs/>
+          <w:color w:val="0070C0"/>
+          <w:sz w:val="28"/>
+          <w:szCs w:val="28"/>
+        </w:rPr>
+      </w:pPr>
+      <w:r>
+        <w:rPr>
+          <w:b/>
+          <w:bCs/>
+          <w:color w:val="0070C0"/>
+          <w:sz w:val="28"/>
+          <w:szCs w:val="28"/>
+        </w:rPr>
+        <w:t xml:space="preserve">1.2 Throughput: </w:t>
+      </w:r>
+    </w:p>
+    <w:p>
+      <w:pPr>
+        <w:ind w:left="720"/>
+        <w:rPr>
+          <w:sz w:val="26"/>
+          <w:szCs w:val="26"/>
+        </w:rPr>
+      </w:pPr>
+      <w:r>
+        <w:rPr>
+          <w:sz w:val="26"/>
+          <w:szCs w:val="26"/>
+        </w:rPr>
+        <w:tab/>
+        <w:t>Application</w:t>
+      </w:r>
+      <w:r>
+        <w:rPr>
+          <w:sz w:val="26"/>
+          <w:szCs w:val="26"/>
+        </w:rPr>
+        <w:t xml:space="preserve"> should suppor</w:t>
+      </w:r>
+      <w:r>
+        <w:rPr>
+          <w:sz w:val="26"/>
+          <w:szCs w:val="26"/>
+        </w:rPr>
+        <w:t>t 100 to 1000 requests per second</w:t>
+      </w:r>
+      <w:r>
+        <w:rPr>
+          <w:sz w:val="26"/>
+          <w:szCs w:val="26"/>
+        </w:rPr>
+        <w:t>.</w:t>
+      </w:r>
+      <w:r>
+        <w:rPr>
+          <w:sz w:val="26"/>
+          <w:szCs w:val="26"/>
+        </w:rPr>
+        <w:t xml:space="preserve"> </w:t>
+      </w:r>
+    </w:p>
+    <w:p>
+      <w:pPr>
+        <w:ind w:left="720"/>
+        <w:rPr>
+          <w:b/>
+          <w:bCs/>
+          <w:color w:val="0070C0"/>
+          <w:sz w:val="28"/>
+          <w:szCs w:val="28"/>
+        </w:rPr>
+      </w:pPr>
+      <w:r>
+        <w:rPr>
+          <w:b/>
+          <w:bCs/>
+          <w:color w:val="0070C0"/>
+          <w:sz w:val="28"/>
+          <w:szCs w:val="28"/>
+        </w:rPr>
+        <w:t>1.</w:t>
+      </w:r>
+      <w:r>
+        <w:rPr>
+          <w:b/>
+          <w:bCs/>
+          <w:color w:val="0070C0"/>
+          <w:sz w:val="28"/>
+          <w:szCs w:val="28"/>
+        </w:rPr>
+        <w:t>3</w:t>
+      </w:r>
+      <w:r>
+        <w:rPr>
+          <w:b/>
+          <w:bCs/>
+          <w:color w:val="0070C0"/>
+          <w:sz w:val="28"/>
+          <w:szCs w:val="28"/>
+        </w:rPr>
+        <w:t xml:space="preserve"> Scalability:</w:t>
+      </w:r>
+    </w:p>
+    <w:p>
+      <w:pPr>
+        <w:ind w:left="1440"/>
+        <w:rPr>
+          <w:sz w:val="26"/>
+          <w:szCs w:val="26"/>
+        </w:rPr>
+      </w:pPr>
+      <w:r>
+        <w:rPr>
+          <w:sz w:val="26"/>
+          <w:szCs w:val="26"/>
+        </w:rPr>
+        <w:t>Application should be able</w:t>
+      </w:r>
+      <w:r>
+        <w:rPr>
+          <w:sz w:val="26"/>
+          <w:szCs w:val="26"/>
+        </w:rPr>
+        <w:t xml:space="preserve"> to handle a minimum of </w:t>
+      </w:r>
+      <w:r>
+        <w:rPr>
+          <w:sz w:val="26"/>
+          <w:szCs w:val="26"/>
+        </w:rPr>
+        <w:t>1000</w:t>
+      </w:r>
+      <w:r>
+        <w:rPr>
+          <w:sz w:val="26"/>
+          <w:szCs w:val="26"/>
+        </w:rPr>
+        <w:t xml:space="preserve"> concurrent users without </w:t>
+      </w:r>
+      <w:r>
+        <w:rPr>
+          <w:sz w:val="26"/>
+          <w:szCs w:val="26"/>
+        </w:rPr>
+        <w:t>noticeable drop</w:t>
+      </w:r>
+      <w:r>
+        <w:rPr>
+          <w:sz w:val="26"/>
+          <w:szCs w:val="26"/>
+        </w:rPr>
+        <w:t xml:space="preserve"> in performance.</w:t>
+      </w:r>
+    </w:p>
+    <w:p>
+      <w:pPr>
+        <w:ind w:left="720"/>
+        <w:rPr>
+          <w:b/>
+          <w:bCs/>
+          <w:color w:val="0070C0"/>
+          <w:sz w:val="28"/>
+          <w:szCs w:val="28"/>
+        </w:rPr>
+      </w:pPr>
+      <w:r>
+        <w:rPr>
+          <w:b/>
+          <w:bCs/>
+          <w:color w:val="0070C0"/>
+          <w:sz w:val="28"/>
+          <w:szCs w:val="28"/>
+        </w:rPr>
+        <w:t>1.</w:t>
+      </w:r>
+      <w:r>
+        <w:rPr>
+          <w:b/>
+          <w:bCs/>
+          <w:color w:val="0070C0"/>
+          <w:sz w:val="28"/>
+          <w:szCs w:val="28"/>
+        </w:rPr>
+        <w:t>4</w:t>
+      </w:r>
+      <w:r>
+        <w:rPr>
+          <w:b/>
+          <w:bCs/>
+          <w:color w:val="0070C0"/>
+          <w:sz w:val="28"/>
+          <w:szCs w:val="28"/>
+        </w:rPr>
+        <w:t xml:space="preserve"> Reliability:</w:t>
+      </w:r>
+    </w:p>
+    <w:p>
+      <w:pPr>
+        <w:ind w:left="1440"/>
+        <w:rPr>
+          <w:sz w:val="26"/>
+          <w:szCs w:val="26"/>
+        </w:rPr>
+      </w:pPr>
+      <w:r>
+        <w:rPr>
+          <w:sz w:val="26"/>
+          <w:szCs w:val="26"/>
+        </w:rPr>
+        <w:t xml:space="preserve"> Recovery time should be 15 to 30 minutes for common failures. </w:t>
+      </w:r>
+    </w:p>
+    <w:p>
+      <w:pPr>
+        <w:rPr>
+          <w:sz w:val="26"/>
+          <w:szCs w:val="26"/>
+        </w:rPr>
+      </w:pPr>
+    </w:p>
+    <w:p>
+      <w:pPr>
+        <w:ind w:left="720"/>
+        <w:rPr>
+          <w:sz w:val="26"/>
+          <w:szCs w:val="26"/>
+        </w:rPr>
+      </w:pPr>
+    </w:p>
+    <w:p>
+      <w:pPr>
+        <w:ind w:left="720"/>
         <w:rPr>
           <w:b/>
           <w:bCs/>
           <w:color w:val="0070C0"/>
           <w:sz w:val="30"/>
           <w:szCs w:val="30"/>
-          <w:lang w:val="en-GB"/>
-        </w:rPr>
-        <w:t>:</w:t>
-      </w:r>
-    </w:p>
-    <w:p>
-      <w:pPr>
-        <w:rPr>
-          <w:sz w:val="26"/>
-          <w:szCs w:val="26"/>
-        </w:rPr>
-      </w:pPr>
-    </w:p>
-    <w:p>
-      <w:pPr>
+        </w:rPr>
+      </w:pPr>
+      <w:r>
         <w:rPr>
           <w:b/>
           <w:bCs/>
@@ -8457,13 +8664,7 @@
           <w:sz w:val="30"/>
           <w:szCs w:val="30"/>
         </w:rPr>
-      </w:pPr>
-      <w:r>
-        <w:rPr>
-          <w:sz w:val="26"/>
-          <w:szCs w:val="26"/>
-        </w:rPr>
-        <w:tab/>
+        <w:t xml:space="preserve">Requirement </w:t>
       </w:r>
       <w:r>
         <w:rPr>
@@ -8473,12 +8674,32 @@
           <w:sz w:val="30"/>
           <w:szCs w:val="30"/>
         </w:rPr>
-        <w:t>Requirement 1: Performance</w:t>
-      </w:r>
-    </w:p>
-    <w:p>
-      <w:pPr>
-        <w:ind w:left="720"/>
+        <w:t>2</w:t>
+      </w:r>
+      <w:r>
+        <w:rPr>
+          <w:b/>
+          <w:bCs/>
+          <w:color w:val="0070C0"/>
+          <w:sz w:val="30"/>
+          <w:szCs w:val="30"/>
+        </w:rPr>
+        <w:t xml:space="preserve">: </w:t>
+      </w:r>
+      <w:r>
+        <w:rPr>
+          <w:b/>
+          <w:bCs/>
+          <w:color w:val="0070C0"/>
+          <w:sz w:val="30"/>
+          <w:szCs w:val="30"/>
+        </w:rPr>
+        <w:t>Usability</w:t>
+      </w:r>
+    </w:p>
+    <w:p>
+      <w:pPr>
+        <w:ind w:left="1440"/>
         <w:rPr>
           <w:b/>
           <w:bCs/>
@@ -8495,49 +8716,149 @@
           <w:sz w:val="28"/>
           <w:szCs w:val="28"/>
         </w:rPr>
-        <w:t>1.1 Response time:</w:t>
+        <w:t>2.1 User interface:</w:t>
+      </w:r>
+    </w:p>
+    <w:p>
+      <w:pPr>
+        <w:ind w:left="2160"/>
+        <w:rPr>
+          <w:sz w:val="26"/>
+          <w:szCs w:val="26"/>
+        </w:rPr>
+      </w:pPr>
+      <w:r>
+        <w:rPr>
+          <w:sz w:val="26"/>
+          <w:szCs w:val="26"/>
+        </w:rPr>
+        <w:t xml:space="preserve">The mobile app is designed to be easy to use, providing a great experience for users. </w:t>
+      </w:r>
+      <w:r>
+        <w:rPr>
+          <w:sz w:val="26"/>
+          <w:szCs w:val="26"/>
+        </w:rPr>
+        <w:t>With</w:t>
+      </w:r>
+      <w:r>
+        <w:rPr>
+          <w:sz w:val="26"/>
+          <w:szCs w:val="26"/>
+        </w:rPr>
+        <w:t xml:space="preserve"> a focus on intuitive design and smooth navigation, interacting with the app feels effortless, every detail is carefully crafted to ensure users enjoy using the app every time. </w:t>
+      </w:r>
+    </w:p>
+    <w:p>
+      <w:pPr>
+        <w:ind w:left="720"/>
+        <w:rPr>
+          <w:sz w:val="26"/>
+          <w:szCs w:val="26"/>
+        </w:rPr>
+      </w:pPr>
+    </w:p>
+    <w:p>
+      <w:pPr>
+        <w:ind w:left="720"/>
+        <w:rPr>
+          <w:sz w:val="26"/>
+          <w:szCs w:val="26"/>
+        </w:rPr>
+      </w:pPr>
+    </w:p>
+    <w:p>
+      <w:pPr>
+        <w:ind w:left="720"/>
+        <w:rPr>
+          <w:sz w:val="26"/>
+          <w:szCs w:val="26"/>
+        </w:rPr>
+      </w:pPr>
+    </w:p>
+    <w:p>
+      <w:pPr>
+        <w:ind w:left="720"/>
+        <w:rPr>
+          <w:sz w:val="26"/>
+          <w:szCs w:val="26"/>
+        </w:rPr>
+      </w:pPr>
+    </w:p>
+    <w:p>
+      <w:pPr>
+        <w:ind w:left="720"/>
+        <w:rPr>
+          <w:sz w:val="26"/>
+          <w:szCs w:val="26"/>
+        </w:rPr>
+      </w:pPr>
+    </w:p>
+    <w:p>
+      <w:pPr>
+        <w:ind w:left="720"/>
+        <w:rPr>
+          <w:sz w:val="26"/>
+          <w:szCs w:val="26"/>
+        </w:rPr>
+      </w:pPr>
+    </w:p>
+    <w:p>
+      <w:pPr>
+        <w:ind w:left="720"/>
+        <w:rPr>
+          <w:b/>
+          <w:bCs/>
+          <w:color w:val="0070C0"/>
+          <w:sz w:val="30"/>
+          <w:szCs w:val="30"/>
+        </w:rPr>
+      </w:pPr>
+      <w:r>
+        <w:rPr>
+          <w:b/>
+          <w:bCs/>
+          <w:color w:val="0070C0"/>
+          <w:sz w:val="30"/>
+          <w:szCs w:val="30"/>
+        </w:rPr>
+        <w:lastRenderedPageBreak/>
+        <w:t xml:space="preserve">Requirement </w:t>
+      </w:r>
+      <w:r>
+        <w:rPr>
+          <w:b/>
+          <w:bCs/>
+          <w:color w:val="0070C0"/>
+          <w:sz w:val="30"/>
+          <w:szCs w:val="30"/>
+        </w:rPr>
+        <w:t>3</w:t>
+      </w:r>
+      <w:r>
+        <w:rPr>
+          <w:b/>
+          <w:bCs/>
+          <w:color w:val="0070C0"/>
+          <w:sz w:val="30"/>
+          <w:szCs w:val="30"/>
+        </w:rPr>
+        <w:t xml:space="preserve">: </w:t>
+      </w:r>
+      <w:r>
+        <w:rPr>
+          <w:b/>
+          <w:bCs/>
+          <w:color w:val="0070C0"/>
+          <w:sz w:val="30"/>
+          <w:szCs w:val="30"/>
+        </w:rPr>
+        <w:t>Security</w:t>
       </w:r>
     </w:p>
     <w:p>
       <w:pPr>
         <w:ind w:left="1440"/>
-        <w:rPr>
-          <w:sz w:val="26"/>
-          <w:szCs w:val="26"/>
-        </w:rPr>
-      </w:pPr>
-      <w:r>
-        <w:rPr>
-          <w:sz w:val="26"/>
-          <w:szCs w:val="26"/>
-        </w:rPr>
-        <w:t>Application</w:t>
-      </w:r>
-      <w:r>
-        <w:rPr>
-          <w:sz w:val="26"/>
-          <w:szCs w:val="26"/>
-        </w:rPr>
-        <w:t xml:space="preserve"> should have an average response time of no more than 2 seconds for</w:t>
-      </w:r>
-      <w:r>
-        <w:rPr>
-          <w:sz w:val="26"/>
-          <w:szCs w:val="26"/>
-        </w:rPr>
-        <w:t xml:space="preserve"> </w:t>
-      </w:r>
-      <w:r>
-        <w:rPr>
-          <w:sz w:val="26"/>
-          <w:szCs w:val="26"/>
-        </w:rPr>
-        <w:t>user interactions.</w:t>
-      </w:r>
-    </w:p>
-    <w:p>
-      <w:pPr>
-        <w:ind w:left="720"/>
         <w:rPr>
           <w:b/>
           <w:bCs/>
@@ -8554,38 +8875,60 @@
           <w:sz w:val="28"/>
           <w:szCs w:val="28"/>
         </w:rPr>
-        <w:t xml:space="preserve">1.2 Throughput: </w:t>
-      </w:r>
-    </w:p>
-    <w:p>
-      <w:pPr>
-        <w:ind w:left="720"/>
-        <w:rPr>
-          <w:sz w:val="26"/>
-          <w:szCs w:val="26"/>
-        </w:rPr>
-      </w:pPr>
-      <w:r>
-        <w:rPr>
-          <w:sz w:val="26"/>
-          <w:szCs w:val="26"/>
-        </w:rPr>
-        <w:tab/>
-        <w:t>Application</w:t>
-      </w:r>
-      <w:r>
-        <w:rPr>
-          <w:sz w:val="26"/>
-          <w:szCs w:val="26"/>
-        </w:rPr>
-        <w:t xml:space="preserve"> should suppor</w:t>
-      </w:r>
-      <w:r>
-        <w:rPr>
-          <w:sz w:val="26"/>
-          <w:szCs w:val="26"/>
-        </w:rPr>
-        <w:t>t 100 to 1000 requests per second</w:t>
+        <w:t>3.1 Authentication:</w:t>
+      </w:r>
+    </w:p>
+    <w:p>
+      <w:pPr>
+        <w:ind w:left="2160"/>
+        <w:rPr>
+          <w:sz w:val="26"/>
+          <w:szCs w:val="26"/>
+        </w:rPr>
+      </w:pPr>
+      <w:r>
+        <w:rPr>
+          <w:sz w:val="26"/>
+          <w:szCs w:val="26"/>
+        </w:rPr>
+        <w:t xml:space="preserve">User authentication must be secure and support multi-factor authentication </w:t>
+      </w:r>
+      <w:r>
+        <w:rPr>
+          <w:sz w:val="26"/>
+          <w:szCs w:val="26"/>
+        </w:rPr>
+        <w:t xml:space="preserve">by using phone </w:t>
+      </w:r>
+      <w:proofErr w:type="gramStart"/>
+      <w:r>
+        <w:rPr>
+          <w:sz w:val="26"/>
+          <w:szCs w:val="26"/>
+        </w:rPr>
+        <w:t>number</w:t>
+      </w:r>
+      <w:proofErr w:type="gramEnd"/>
+      <w:r>
+        <w:rPr>
+          <w:sz w:val="26"/>
+          <w:szCs w:val="26"/>
+        </w:rPr>
+        <w:t xml:space="preserve"> or email </w:t>
+      </w:r>
+      <w:r>
+        <w:rPr>
+          <w:sz w:val="26"/>
+          <w:szCs w:val="26"/>
+        </w:rPr>
+        <w:t>for user accounts</w:t>
+      </w:r>
+      <w:r>
+        <w:rPr>
+          <w:sz w:val="26"/>
+          <w:szCs w:val="26"/>
+        </w:rPr>
+        <w:t xml:space="preserve"> to ensure safety</w:t>
       </w:r>
       <w:r>
         <w:rPr>
@@ -8604,7 +8947,7 @@
     </w:p>
     <w:p>
       <w:pPr>
-        <w:ind w:left="720"/>
+        <w:ind w:left="1440"/>
         <w:rPr>
           <w:b/>
           <w:bCs/>
@@ -8621,9 +8964,28 @@
           <w:sz w:val="28"/>
           <w:szCs w:val="28"/>
         </w:rPr>
-        <w:t>1.</w:t>
-      </w:r>
-      <w:r>
+        <w:t>3.2 Authorization:</w:t>
+      </w:r>
+    </w:p>
+    <w:p>
+      <w:pPr>
+        <w:ind w:left="2160"/>
+        <w:rPr>
+          <w:sz w:val="26"/>
+          <w:szCs w:val="26"/>
+        </w:rPr>
+      </w:pPr>
+      <w:r>
+        <w:rPr>
+          <w:sz w:val="26"/>
+          <w:szCs w:val="26"/>
+        </w:rPr>
+        <w:t>Access to different services and features must be controlled based on user roles to ensure that each user has access to the allowed services only.</w:t>
+      </w:r>
+    </w:p>
+    <w:p>
+      <w:pPr>
+        <w:ind w:left="1440"/>
         <w:rPr>
           <w:b/>
           <w:bCs/>
@@ -8631,8 +8993,7 @@
           <w:sz w:val="28"/>
           <w:szCs w:val="28"/>
         </w:rPr>
-        <w:t>3</w:t>
-      </w:r>
+      </w:pPr>
       <w:r>
         <w:rPr>
           <w:b/>
@@ -8641,63 +9002,98 @@
           <w:sz w:val="28"/>
           <w:szCs w:val="28"/>
         </w:rPr>
-        <w:t xml:space="preserve"> Scalability:</w:t>
+        <w:t>3.3 Data integrity:</w:t>
+      </w:r>
+    </w:p>
+    <w:p>
+      <w:pPr>
+        <w:ind w:left="2160"/>
+        <w:rPr>
+          <w:sz w:val="26"/>
+          <w:szCs w:val="26"/>
+        </w:rPr>
+      </w:pPr>
+      <w:r>
+        <w:rPr>
+          <w:sz w:val="26"/>
+          <w:szCs w:val="26"/>
+        </w:rPr>
+        <w:t>Maintain integrity of user data by ensuring the accuracy, consistency, and reliability of data in the system.</w:t>
+      </w:r>
+    </w:p>
+    <w:p>
+      <w:pPr>
+        <w:ind w:left="2160"/>
+        <w:rPr>
+          <w:sz w:val="26"/>
+          <w:szCs w:val="26"/>
+        </w:rPr>
+      </w:pPr>
+    </w:p>
+    <w:p>
+      <w:pPr>
+        <w:ind w:left="2160"/>
+        <w:rPr>
+          <w:sz w:val="26"/>
+          <w:szCs w:val="26"/>
+        </w:rPr>
+      </w:pPr>
+    </w:p>
+    <w:p>
+      <w:pPr>
+        <w:ind w:left="720"/>
+        <w:rPr>
+          <w:b/>
+          <w:bCs/>
+          <w:color w:val="0070C0"/>
+          <w:sz w:val="30"/>
+          <w:szCs w:val="30"/>
+        </w:rPr>
+      </w:pPr>
+      <w:r>
+        <w:rPr>
+          <w:b/>
+          <w:bCs/>
+          <w:color w:val="0070C0"/>
+          <w:sz w:val="30"/>
+          <w:szCs w:val="30"/>
+        </w:rPr>
+        <w:t xml:space="preserve">Requirement </w:t>
+      </w:r>
+      <w:r>
+        <w:rPr>
+          <w:b/>
+          <w:bCs/>
+          <w:color w:val="0070C0"/>
+          <w:sz w:val="30"/>
+          <w:szCs w:val="30"/>
+        </w:rPr>
+        <w:t>4</w:t>
+      </w:r>
+      <w:r>
+        <w:rPr>
+          <w:b/>
+          <w:bCs/>
+          <w:color w:val="0070C0"/>
+          <w:sz w:val="30"/>
+          <w:szCs w:val="30"/>
+        </w:rPr>
+        <w:t xml:space="preserve">: </w:t>
+      </w:r>
+      <w:r>
+        <w:rPr>
+          <w:b/>
+          <w:bCs/>
+          <w:color w:val="0070C0"/>
+          <w:sz w:val="30"/>
+          <w:szCs w:val="30"/>
+        </w:rPr>
+        <w:t>Maintainability</w:t>
       </w:r>
     </w:p>
     <w:p>
       <w:pPr>
         <w:ind w:left="1440"/>
-        <w:rPr>
-          <w:sz w:val="26"/>
-          <w:szCs w:val="26"/>
-        </w:rPr>
-      </w:pPr>
-      <w:r>
-        <w:rPr>
-          <w:sz w:val="26"/>
-          <w:szCs w:val="26"/>
-        </w:rPr>
-        <w:t>Application should be able</w:t>
-      </w:r>
-      <w:r>
-        <w:rPr>
-          <w:sz w:val="26"/>
-          <w:szCs w:val="26"/>
-        </w:rPr>
-        <w:t xml:space="preserve"> to handle a minimum of </w:t>
-      </w:r>
-      <w:r>
-        <w:rPr>
-          <w:sz w:val="26"/>
-          <w:szCs w:val="26"/>
-        </w:rPr>
-        <w:t>1000</w:t>
-      </w:r>
-      <w:r>
-        <w:rPr>
-          <w:sz w:val="26"/>
-          <w:szCs w:val="26"/>
-        </w:rPr>
-        <w:t xml:space="preserve"> concurrent users without </w:t>
-      </w:r>
-      <w:r>
-        <w:rPr>
-          <w:sz w:val="26"/>
-          <w:szCs w:val="26"/>
-        </w:rPr>
-        <w:t>noticeable drop</w:t>
-      </w:r>
-      <w:r>
-        <w:rPr>
-          <w:sz w:val="26"/>
-          <w:szCs w:val="26"/>
-        </w:rPr>
-        <w:t xml:space="preserve"> in performance.</w:t>
-      </w:r>
-    </w:p>
-    <w:p>
-      <w:pPr>
-        <w:ind w:left="720"/>
         <w:rPr>
           <w:b/>
           <w:bCs/>
@@ -8714,9 +9110,28 @@
           <w:sz w:val="28"/>
           <w:szCs w:val="28"/>
         </w:rPr>
-        <w:t>1.</w:t>
-      </w:r>
-      <w:r>
+        <w:t>4.1 Modularity:</w:t>
+      </w:r>
+    </w:p>
+    <w:p>
+      <w:pPr>
+        <w:ind w:left="2160"/>
+        <w:rPr>
+          <w:sz w:val="26"/>
+          <w:szCs w:val="26"/>
+        </w:rPr>
+      </w:pPr>
+      <w:r>
+        <w:rPr>
+          <w:sz w:val="26"/>
+          <w:szCs w:val="26"/>
+        </w:rPr>
+        <w:t>Modularity should be taken into consideration when building the system architecture, for ease in updates and additions to the code.</w:t>
+      </w:r>
+    </w:p>
+    <w:p>
+      <w:pPr>
+        <w:ind w:left="1440"/>
         <w:rPr>
           <w:b/>
           <w:bCs/>
@@ -8724,8 +9139,7 @@
           <w:sz w:val="28"/>
           <w:szCs w:val="28"/>
         </w:rPr>
-        <w:t>4</w:t>
-      </w:r>
+      </w:pPr>
       <w:r>
         <w:rPr>
           <w:b/>
@@ -8734,51 +9148,126 @@
           <w:sz w:val="28"/>
           <w:szCs w:val="28"/>
         </w:rPr>
-        <w:t xml:space="preserve"> Reliability:</w:t>
-      </w:r>
-    </w:p>
-    <w:p>
-      <w:pPr>
-        <w:ind w:left="1440"/>
-        <w:rPr>
-          <w:sz w:val="26"/>
-          <w:szCs w:val="26"/>
-        </w:rPr>
-      </w:pPr>
-      <w:r>
-        <w:rPr>
-          <w:sz w:val="26"/>
-          <w:szCs w:val="26"/>
-        </w:rPr>
-        <w:t xml:space="preserve"> Recovery time should be 15 to 30 minutes for common failures. </w:t>
-      </w:r>
-    </w:p>
-    <w:p>
-      <w:pPr>
-        <w:rPr>
-          <w:sz w:val="26"/>
-          <w:szCs w:val="26"/>
-        </w:rPr>
-      </w:pPr>
-    </w:p>
-    <w:p>
-      <w:pPr>
-        <w:ind w:left="720"/>
-        <w:rPr>
-          <w:sz w:val="26"/>
-          <w:szCs w:val="26"/>
-        </w:rPr>
-      </w:pPr>
-    </w:p>
-    <w:p>
-      <w:pPr>
-        <w:ind w:left="720"/>
+        <w:t xml:space="preserve">4.2 Documentation: </w:t>
+      </w:r>
+    </w:p>
+    <w:p>
+      <w:pPr>
+        <w:ind w:left="2160"/>
+        <w:rPr>
+          <w:sz w:val="26"/>
+          <w:szCs w:val="26"/>
+        </w:rPr>
+      </w:pPr>
+      <w:r>
+        <w:rPr>
+          <w:sz w:val="26"/>
+          <w:szCs w:val="26"/>
+        </w:rPr>
+        <w:t xml:space="preserve">Comprehensive documentation is needed to ensure </w:t>
+      </w:r>
+      <w:proofErr w:type="gramStart"/>
+      <w:r>
+        <w:rPr>
+          <w:sz w:val="26"/>
+          <w:szCs w:val="26"/>
+        </w:rPr>
+        <w:t>ease</w:t>
+      </w:r>
+      <w:proofErr w:type="gramEnd"/>
+      <w:r>
+        <w:rPr>
+          <w:sz w:val="26"/>
+          <w:szCs w:val="26"/>
+        </w:rPr>
+        <w:t xml:space="preserve"> of future development.</w:t>
+      </w:r>
+    </w:p>
+    <w:p>
+      <w:pPr>
+        <w:tabs>
+          <w:tab w:val="center" w:pos="3750"/>
+        </w:tabs>
+        <w:ind w:left="1080"/>
+        <w:rPr>
+          <w:sz w:val="26"/>
+          <w:szCs w:val="26"/>
+        </w:rPr>
+      </w:pPr>
+    </w:p>
+    <w:p>
+      <w:pPr>
+        <w:tabs>
+          <w:tab w:val="center" w:pos="3750"/>
+        </w:tabs>
+        <w:ind w:left="1080"/>
+        <w:rPr>
+          <w:sz w:val="26"/>
+          <w:szCs w:val="26"/>
+        </w:rPr>
+      </w:pPr>
+    </w:p>
+    <w:p>
+      <w:pPr>
+        <w:tabs>
+          <w:tab w:val="center" w:pos="3750"/>
+        </w:tabs>
+        <w:ind w:left="1080"/>
+        <w:rPr>
+          <w:sz w:val="26"/>
+          <w:szCs w:val="26"/>
+        </w:rPr>
+      </w:pPr>
+    </w:p>
+    <w:p>
+      <w:pPr>
+        <w:tabs>
+          <w:tab w:val="center" w:pos="3750"/>
+        </w:tabs>
+        <w:ind w:left="1080"/>
+        <w:rPr>
+          <w:sz w:val="26"/>
+          <w:szCs w:val="26"/>
+        </w:rPr>
+      </w:pPr>
+    </w:p>
+    <w:p>
+      <w:pPr>
+        <w:tabs>
+          <w:tab w:val="center" w:pos="3750"/>
+        </w:tabs>
+        <w:ind w:left="1080"/>
+        <w:rPr>
+          <w:sz w:val="26"/>
+          <w:szCs w:val="26"/>
+        </w:rPr>
+      </w:pPr>
+    </w:p>
+    <w:p>
+      <w:pPr>
+        <w:tabs>
+          <w:tab w:val="center" w:pos="3750"/>
+        </w:tabs>
+        <w:ind w:left="1080"/>
+        <w:rPr>
+          <w:sz w:val="26"/>
+          <w:szCs w:val="26"/>
+        </w:rPr>
+      </w:pPr>
+    </w:p>
+    <w:p>
+      <w:pPr>
+        <w:tabs>
+          <w:tab w:val="center" w:pos="3750"/>
+        </w:tabs>
+        <w:ind w:left="1080"/>
         <w:rPr>
           <w:b/>
           <w:bCs/>
           <w:color w:val="0070C0"/>
           <w:sz w:val="30"/>
           <w:szCs w:val="30"/>
+          <w:lang w:val="en-GB"/>
         </w:rPr>
       </w:pPr>
       <w:r>
@@ -8788,668 +9277,10 @@
           <w:color w:val="0070C0"/>
           <w:sz w:val="30"/>
           <w:szCs w:val="30"/>
-        </w:rPr>
-        <w:t xml:space="preserve">Requirement </w:t>
-      </w:r>
-      <w:r>
-        <w:rPr>
-          <w:b/>
-          <w:bCs/>
-          <w:color w:val="0070C0"/>
-          <w:sz w:val="30"/>
-          <w:szCs w:val="30"/>
-        </w:rPr>
-        <w:t>2</w:t>
-      </w:r>
-      <w:r>
-        <w:rPr>
-          <w:b/>
-          <w:bCs/>
-          <w:color w:val="0070C0"/>
-          <w:sz w:val="30"/>
-          <w:szCs w:val="30"/>
-        </w:rPr>
-        <w:t xml:space="preserve">: </w:t>
-      </w:r>
-      <w:r>
-        <w:rPr>
-          <w:b/>
-          <w:bCs/>
-          <w:color w:val="0070C0"/>
-          <w:sz w:val="30"/>
-          <w:szCs w:val="30"/>
-        </w:rPr>
-        <w:t>Usability</w:t>
-      </w:r>
-    </w:p>
-    <w:p>
-      <w:pPr>
-        <w:ind w:left="1440"/>
-        <w:rPr>
-          <w:b/>
-          <w:bCs/>
-          <w:color w:val="0070C0"/>
-          <w:sz w:val="28"/>
-          <w:szCs w:val="28"/>
-        </w:rPr>
-      </w:pPr>
-      <w:r>
-        <w:rPr>
-          <w:b/>
-          <w:bCs/>
-          <w:color w:val="0070C0"/>
-          <w:sz w:val="28"/>
-          <w:szCs w:val="28"/>
-        </w:rPr>
-        <w:t>2.1 User interface:</w:t>
-      </w:r>
-    </w:p>
-    <w:p>
-      <w:pPr>
-        <w:ind w:left="2160"/>
-        <w:rPr>
-          <w:sz w:val="26"/>
-          <w:szCs w:val="26"/>
-        </w:rPr>
-      </w:pPr>
-      <w:r>
-        <w:rPr>
-          <w:sz w:val="26"/>
-          <w:szCs w:val="26"/>
-        </w:rPr>
-        <w:t xml:space="preserve">The mobile app is designed to be easy to use, providing a great experience for users. </w:t>
-      </w:r>
-      <w:r>
-        <w:rPr>
-          <w:sz w:val="26"/>
-          <w:szCs w:val="26"/>
-        </w:rPr>
-        <w:t>With</w:t>
-      </w:r>
-      <w:r>
-        <w:rPr>
-          <w:sz w:val="26"/>
-          <w:szCs w:val="26"/>
-        </w:rPr>
-        <w:t xml:space="preserve"> a focus on intuitive design and smooth navigation, interacting with the app feels effortless, every detail is carefully crafted to ensure users enjoy using the app every time. </w:t>
-      </w:r>
-    </w:p>
-    <w:p>
-      <w:pPr>
-        <w:ind w:left="720"/>
-        <w:rPr>
-          <w:sz w:val="26"/>
-          <w:szCs w:val="26"/>
-        </w:rPr>
-      </w:pPr>
-    </w:p>
-    <w:p>
-      <w:pPr>
-        <w:ind w:left="720"/>
-        <w:rPr>
-          <w:sz w:val="26"/>
-          <w:szCs w:val="26"/>
-        </w:rPr>
-      </w:pPr>
-    </w:p>
-    <w:p>
-      <w:pPr>
-        <w:ind w:left="720"/>
-        <w:rPr>
-          <w:sz w:val="26"/>
-          <w:szCs w:val="26"/>
-        </w:rPr>
-      </w:pPr>
-    </w:p>
-    <w:p>
-      <w:pPr>
-        <w:ind w:left="720"/>
-        <w:rPr>
-          <w:sz w:val="26"/>
-          <w:szCs w:val="26"/>
-        </w:rPr>
-      </w:pPr>
-    </w:p>
-    <w:p>
-      <w:pPr>
-        <w:ind w:left="720"/>
-        <w:rPr>
-          <w:sz w:val="26"/>
-          <w:szCs w:val="26"/>
-        </w:rPr>
-      </w:pPr>
-    </w:p>
-    <w:p>
-      <w:pPr>
-        <w:ind w:left="720"/>
-        <w:rPr>
-          <w:sz w:val="26"/>
-          <w:szCs w:val="26"/>
-        </w:rPr>
-      </w:pPr>
-    </w:p>
-    <w:p>
-      <w:pPr>
-        <w:ind w:left="720"/>
-        <w:rPr>
-          <w:b/>
-          <w:bCs/>
-          <w:color w:val="0070C0"/>
-          <w:sz w:val="30"/>
-          <w:szCs w:val="30"/>
-        </w:rPr>
-      </w:pPr>
-      <w:r>
-        <w:rPr>
-          <w:b/>
-          <w:bCs/>
-          <w:color w:val="0070C0"/>
-          <w:sz w:val="30"/>
-          <w:szCs w:val="30"/>
+          <w:lang w:val="en-GB"/>
         </w:rPr>
         <w:lastRenderedPageBreak/>
-        <w:t xml:space="preserve">Requirement </w:t>
-      </w:r>
-      <w:r>
-        <w:rPr>
-          <w:b/>
-          <w:bCs/>
-          <w:color w:val="0070C0"/>
-          <w:sz w:val="30"/>
-          <w:szCs w:val="30"/>
-        </w:rPr>
-        <w:t>3</w:t>
-      </w:r>
-      <w:r>
-        <w:rPr>
-          <w:b/>
-          <w:bCs/>
-          <w:color w:val="0070C0"/>
-          <w:sz w:val="30"/>
-          <w:szCs w:val="30"/>
-        </w:rPr>
-        <w:t xml:space="preserve">: </w:t>
-      </w:r>
-      <w:r>
-        <w:rPr>
-          <w:b/>
-          <w:bCs/>
-          <w:color w:val="0070C0"/>
-          <w:sz w:val="30"/>
-          <w:szCs w:val="30"/>
-        </w:rPr>
-        <w:t>Security</w:t>
-      </w:r>
-    </w:p>
-    <w:p>
-      <w:pPr>
-        <w:ind w:left="1440"/>
-        <w:rPr>
-          <w:b/>
-          <w:bCs/>
-          <w:color w:val="0070C0"/>
-          <w:sz w:val="28"/>
-          <w:szCs w:val="28"/>
-        </w:rPr>
-      </w:pPr>
-      <w:r>
-        <w:rPr>
-          <w:b/>
-          <w:bCs/>
-          <w:color w:val="0070C0"/>
-          <w:sz w:val="28"/>
-          <w:szCs w:val="28"/>
-        </w:rPr>
-        <w:t>3.1 Authentication:</w:t>
-      </w:r>
-    </w:p>
-    <w:p>
-      <w:pPr>
-        <w:ind w:left="2160"/>
-        <w:rPr>
-          <w:sz w:val="26"/>
-          <w:szCs w:val="26"/>
-        </w:rPr>
-      </w:pPr>
-      <w:r>
-        <w:rPr>
-          <w:sz w:val="26"/>
-          <w:szCs w:val="26"/>
-        </w:rPr>
-        <w:t xml:space="preserve">User authentication must be secure and support multi-factor authentication </w:t>
-      </w:r>
-      <w:r>
-        <w:rPr>
-          <w:sz w:val="26"/>
-          <w:szCs w:val="26"/>
-        </w:rPr>
-        <w:t xml:space="preserve">by using phone </w:t>
-      </w:r>
-      <w:proofErr w:type="gramStart"/>
-      <w:r>
-        <w:rPr>
-          <w:sz w:val="26"/>
-          <w:szCs w:val="26"/>
-        </w:rPr>
-        <w:t>number</w:t>
-      </w:r>
-      <w:proofErr w:type="gramEnd"/>
-      <w:r>
-        <w:rPr>
-          <w:sz w:val="26"/>
-          <w:szCs w:val="26"/>
-        </w:rPr>
-        <w:t xml:space="preserve"> or email </w:t>
-      </w:r>
-      <w:r>
-        <w:rPr>
-          <w:sz w:val="26"/>
-          <w:szCs w:val="26"/>
-        </w:rPr>
-        <w:t>for user accounts</w:t>
-      </w:r>
-      <w:r>
-        <w:rPr>
-          <w:sz w:val="26"/>
-          <w:szCs w:val="26"/>
-        </w:rPr>
-        <w:t xml:space="preserve"> to ensure safety</w:t>
-      </w:r>
-      <w:r>
-        <w:rPr>
-          <w:sz w:val="26"/>
-          <w:szCs w:val="26"/>
-        </w:rPr>
-        <w:t>.</w:t>
-      </w:r>
-      <w:r>
-        <w:rPr>
-          <w:sz w:val="26"/>
-          <w:szCs w:val="26"/>
-        </w:rPr>
-        <w:t xml:space="preserve"> </w:t>
-      </w:r>
-    </w:p>
-    <w:p>
-      <w:pPr>
-        <w:ind w:left="1440"/>
-        <w:rPr>
-          <w:b/>
-          <w:bCs/>
-          <w:color w:val="0070C0"/>
-          <w:sz w:val="28"/>
-          <w:szCs w:val="28"/>
-        </w:rPr>
-      </w:pPr>
-      <w:r>
-        <w:rPr>
-          <w:b/>
-          <w:bCs/>
-          <w:color w:val="0070C0"/>
-          <w:sz w:val="28"/>
-          <w:szCs w:val="28"/>
-        </w:rPr>
-        <w:t>3.2 Authorization:</w:t>
-      </w:r>
-    </w:p>
-    <w:p>
-      <w:pPr>
-        <w:ind w:left="2160"/>
-        <w:rPr>
-          <w:sz w:val="26"/>
-          <w:szCs w:val="26"/>
-        </w:rPr>
-      </w:pPr>
-      <w:r>
-        <w:rPr>
-          <w:sz w:val="26"/>
-          <w:szCs w:val="26"/>
-        </w:rPr>
-        <w:t>Access to different services and features must be controlled based on user roles to ensure that each user has access to the allowed services only.</w:t>
-      </w:r>
-    </w:p>
-    <w:p>
-      <w:pPr>
-        <w:ind w:left="1440"/>
-        <w:rPr>
-          <w:b/>
-          <w:bCs/>
-          <w:color w:val="0070C0"/>
-          <w:sz w:val="28"/>
-          <w:szCs w:val="28"/>
-        </w:rPr>
-      </w:pPr>
-      <w:r>
-        <w:rPr>
-          <w:b/>
-          <w:bCs/>
-          <w:color w:val="0070C0"/>
-          <w:sz w:val="28"/>
-          <w:szCs w:val="28"/>
-        </w:rPr>
-        <w:t>3.3 Data integrity:</w:t>
-      </w:r>
-    </w:p>
-    <w:p>
-      <w:pPr>
-        <w:ind w:left="2160"/>
-        <w:rPr>
-          <w:sz w:val="26"/>
-          <w:szCs w:val="26"/>
-        </w:rPr>
-      </w:pPr>
-      <w:r>
-        <w:rPr>
-          <w:sz w:val="26"/>
-          <w:szCs w:val="26"/>
-        </w:rPr>
-        <w:t>Maintain integrity of user data by ensuring the accuracy, consistency, and reliability of data in the system.</w:t>
-      </w:r>
-    </w:p>
-    <w:p>
-      <w:pPr>
-        <w:ind w:left="2160"/>
-        <w:rPr>
-          <w:sz w:val="26"/>
-          <w:szCs w:val="26"/>
-        </w:rPr>
-      </w:pPr>
-    </w:p>
-    <w:p>
-      <w:pPr>
-        <w:ind w:left="2160"/>
-        <w:rPr>
-          <w:sz w:val="26"/>
-          <w:szCs w:val="26"/>
-        </w:rPr>
-      </w:pPr>
-    </w:p>
-    <w:p>
-      <w:pPr>
-        <w:ind w:left="720"/>
-        <w:rPr>
-          <w:b/>
-          <w:bCs/>
-          <w:color w:val="0070C0"/>
-          <w:sz w:val="30"/>
-          <w:szCs w:val="30"/>
-        </w:rPr>
-      </w:pPr>
-      <w:r>
-        <w:rPr>
-          <w:b/>
-          <w:bCs/>
-          <w:color w:val="0070C0"/>
-          <w:sz w:val="30"/>
-          <w:szCs w:val="30"/>
-        </w:rPr>
-        <w:t xml:space="preserve">Requirement </w:t>
-      </w:r>
-      <w:r>
-        <w:rPr>
-          <w:b/>
-          <w:bCs/>
-          <w:color w:val="0070C0"/>
-          <w:sz w:val="30"/>
-          <w:szCs w:val="30"/>
-        </w:rPr>
-        <w:t>4</w:t>
-      </w:r>
-      <w:r>
-        <w:rPr>
-          <w:b/>
-          <w:bCs/>
-          <w:color w:val="0070C0"/>
-          <w:sz w:val="30"/>
-          <w:szCs w:val="30"/>
-        </w:rPr>
-        <w:t xml:space="preserve">: </w:t>
-      </w:r>
-      <w:r>
-        <w:rPr>
-          <w:b/>
-          <w:bCs/>
-          <w:color w:val="0070C0"/>
-          <w:sz w:val="30"/>
-          <w:szCs w:val="30"/>
-        </w:rPr>
-        <w:t>Maintainability</w:t>
-      </w:r>
-    </w:p>
-    <w:p>
-      <w:pPr>
-        <w:ind w:left="1440"/>
-        <w:rPr>
-          <w:b/>
-          <w:bCs/>
-          <w:color w:val="0070C0"/>
-          <w:sz w:val="28"/>
-          <w:szCs w:val="28"/>
-        </w:rPr>
-      </w:pPr>
-      <w:r>
-        <w:rPr>
-          <w:b/>
-          <w:bCs/>
-          <w:color w:val="0070C0"/>
-          <w:sz w:val="28"/>
-          <w:szCs w:val="28"/>
-        </w:rPr>
-        <w:t>4.1 Modularity:</w:t>
-      </w:r>
-    </w:p>
-    <w:p>
-      <w:pPr>
-        <w:ind w:left="2160"/>
-        <w:rPr>
-          <w:sz w:val="26"/>
-          <w:szCs w:val="26"/>
-        </w:rPr>
-      </w:pPr>
-      <w:r>
-        <w:rPr>
-          <w:sz w:val="26"/>
-          <w:szCs w:val="26"/>
-        </w:rPr>
-        <w:t>Modularity should be taken into consideration when building the system architecture, for ease in updates and additions to the code.</w:t>
-      </w:r>
-    </w:p>
-    <w:p>
-      <w:pPr>
-        <w:ind w:left="1440"/>
-        <w:rPr>
-          <w:b/>
-          <w:bCs/>
-          <w:color w:val="0070C0"/>
-          <w:sz w:val="28"/>
-          <w:szCs w:val="28"/>
-        </w:rPr>
-      </w:pPr>
-      <w:r>
-        <w:rPr>
-          <w:b/>
-          <w:bCs/>
-          <w:color w:val="0070C0"/>
-          <w:sz w:val="28"/>
-          <w:szCs w:val="28"/>
-        </w:rPr>
-        <w:t xml:space="preserve">4.2 Documentation: </w:t>
-      </w:r>
-    </w:p>
-    <w:p>
-      <w:pPr>
-        <w:ind w:left="2160"/>
-        <w:rPr>
-          <w:sz w:val="26"/>
-          <w:szCs w:val="26"/>
-        </w:rPr>
-      </w:pPr>
-      <w:r>
-        <w:rPr>
-          <w:sz w:val="26"/>
-          <w:szCs w:val="26"/>
-        </w:rPr>
-        <w:t xml:space="preserve">Comprehensive documentation is needed to ensure </w:t>
-      </w:r>
-      <w:proofErr w:type="gramStart"/>
-      <w:r>
-        <w:rPr>
-          <w:sz w:val="26"/>
-          <w:szCs w:val="26"/>
-        </w:rPr>
-        <w:t>ease</w:t>
-      </w:r>
-      <w:proofErr w:type="gramEnd"/>
-      <w:r>
-        <w:rPr>
-          <w:sz w:val="26"/>
-          <w:szCs w:val="26"/>
-        </w:rPr>
-        <w:t xml:space="preserve"> of future development.</w:t>
-      </w:r>
-    </w:p>
-    <w:p>
-      <w:pPr>
-        <w:tabs>
-          <w:tab w:val="center" w:pos="3750"/>
-        </w:tabs>
-        <w:ind w:left="1080"/>
-        <w:rPr>
-          <w:sz w:val="26"/>
-          <w:szCs w:val="26"/>
-        </w:rPr>
-      </w:pPr>
-    </w:p>
-    <w:p>
-      <w:pPr>
-        <w:tabs>
-          <w:tab w:val="center" w:pos="3750"/>
-        </w:tabs>
-        <w:ind w:left="1080"/>
-        <w:rPr>
-          <w:sz w:val="26"/>
-          <w:szCs w:val="26"/>
-        </w:rPr>
-      </w:pPr>
-    </w:p>
-    <w:p>
-      <w:pPr>
-        <w:tabs>
-          <w:tab w:val="center" w:pos="3750"/>
-        </w:tabs>
-        <w:ind w:left="1080"/>
-        <w:rPr>
-          <w:sz w:val="26"/>
-          <w:szCs w:val="26"/>
-        </w:rPr>
-      </w:pPr>
-    </w:p>
-    <w:p>
-      <w:pPr>
-        <w:tabs>
-          <w:tab w:val="center" w:pos="3750"/>
-        </w:tabs>
-        <w:ind w:left="1080"/>
-        <w:rPr>
-          <w:sz w:val="26"/>
-          <w:szCs w:val="26"/>
-        </w:rPr>
-      </w:pPr>
-    </w:p>
-    <w:p>
-      <w:pPr>
-        <w:tabs>
-          <w:tab w:val="center" w:pos="3750"/>
-        </w:tabs>
-        <w:ind w:left="1080"/>
-        <w:rPr>
-          <w:sz w:val="26"/>
-          <w:szCs w:val="26"/>
-        </w:rPr>
-      </w:pPr>
-    </w:p>
-    <w:p>
-      <w:pPr>
-        <w:tabs>
-          <w:tab w:val="center" w:pos="3750"/>
-        </w:tabs>
-        <w:ind w:left="1080"/>
-        <w:rPr>
-          <w:sz w:val="26"/>
-          <w:szCs w:val="26"/>
-        </w:rPr>
-      </w:pPr>
-    </w:p>
-    <w:p>
-      <w:pPr>
-        <w:tabs>
-          <w:tab w:val="center" w:pos="3750"/>
-        </w:tabs>
-        <w:ind w:left="1080"/>
-        <w:rPr>
-          <w:b/>
-          <w:bCs/>
-          <w:color w:val="0070C0"/>
-          <w:sz w:val="30"/>
-          <w:szCs w:val="30"/>
-          <w:lang w:val="en-GB"/>
-        </w:rPr>
-      </w:pPr>
-      <w:r>
-        <w:rPr>
-          <w:b/>
-          <w:bCs/>
-          <w:color w:val="0070C0"/>
-          <w:sz w:val="30"/>
-          <w:szCs w:val="30"/>
-          <w:lang w:val="en-GB"/>
-        </w:rPr>
-        <w:lastRenderedPageBreak/>
-        <w:t>5.</w:t>
-      </w:r>
-      <w:r>
-        <w:rPr>
-          <w:b/>
-          <w:bCs/>
-          <w:color w:val="0070C0"/>
-          <w:sz w:val="30"/>
-          <w:szCs w:val="30"/>
-          <w:lang w:val="en-GB"/>
-        </w:rPr>
-        <w:t>4</w:t>
-      </w:r>
-      <w:r>
-        <w:rPr>
-          <w:b/>
-          <w:bCs/>
-          <w:color w:val="0070C0"/>
-          <w:sz w:val="30"/>
-          <w:szCs w:val="30"/>
-          <w:lang w:val="en-GB"/>
-        </w:rPr>
-        <w:t xml:space="preserve"> </w:t>
-      </w:r>
-      <w:r>
-        <w:rPr>
-          <w:b/>
-          <w:bCs/>
-          <w:color w:val="0070C0"/>
-          <w:sz w:val="30"/>
-          <w:szCs w:val="30"/>
-          <w:lang w:val="en-GB"/>
-        </w:rPr>
-        <w:t>Use case diagram</w:t>
-      </w:r>
-      <w:r>
-        <w:rPr>
-          <w:b/>
-          <w:bCs/>
-          <w:color w:val="0070C0"/>
-          <w:sz w:val="30"/>
-          <w:szCs w:val="30"/>
-          <w:lang w:val="en-GB"/>
-        </w:rPr>
-        <w:t>:</w:t>
+        <w:t>5.4 Use case diagram:</w:t>
       </w:r>
       <w:r>
         <w:rPr>
@@ -9728,102 +9559,22 @@
       </w:pPr>
       <w:r>
         <w:rPr>
-          <w:b/>
-          <w:bCs/>
-          <w:color w:val="0070C0"/>
-          <w:sz w:val="30"/>
-          <w:szCs w:val="30"/>
-          <w:lang w:val="en-GB"/>
+          <w:noProof/>
+          <w:sz w:val="26"/>
+          <w:szCs w:val="26"/>
         </w:rPr>
         <w:lastRenderedPageBreak/>
-        <w:t>5.</w:t>
-      </w:r>
-      <w:r>
-        <w:rPr>
-          <w:b/>
-          <w:bCs/>
-          <w:color w:val="0070C0"/>
-          <w:sz w:val="30"/>
-          <w:szCs w:val="30"/>
-          <w:lang w:val="en-GB"/>
-        </w:rPr>
-        <w:t>6</w:t>
-      </w:r>
-      <w:r>
-        <w:rPr>
-          <w:b/>
-          <w:bCs/>
-          <w:color w:val="0070C0"/>
-          <w:sz w:val="30"/>
-          <w:szCs w:val="30"/>
-          <w:lang w:val="en-GB"/>
-        </w:rPr>
-        <w:t xml:space="preserve"> </w:t>
-      </w:r>
-      <w:r>
-        <w:rPr>
-          <w:b/>
-          <w:bCs/>
-          <w:color w:val="0070C0"/>
-          <w:sz w:val="30"/>
-          <w:szCs w:val="30"/>
-          <w:lang w:val="en-GB"/>
-        </w:rPr>
-        <w:t>Sequence diagram</w:t>
-      </w:r>
-      <w:r>
-        <w:rPr>
-          <w:b/>
-          <w:bCs/>
-          <w:color w:val="0070C0"/>
-          <w:sz w:val="30"/>
-          <w:szCs w:val="30"/>
-          <w:lang w:val="en-GB"/>
-        </w:rPr>
-        <w:t>:</w:t>
-      </w:r>
-    </w:p>
-    <w:p>
-      <w:pPr>
-        <w:tabs>
-          <w:tab w:val="center" w:pos="3750"/>
-        </w:tabs>
-        <w:ind w:left="1080"/>
-        <w:rPr>
-          <w:sz w:val="26"/>
-          <w:szCs w:val="26"/>
-        </w:rPr>
-      </w:pPr>
-    </w:p>
-    <w:p>
-      <w:pPr>
-        <w:tabs>
-          <w:tab w:val="center" w:pos="3750"/>
-        </w:tabs>
-        <w:ind w:left="1080"/>
-        <w:rPr>
-          <w:noProof/>
-          <w:sz w:val="26"/>
-          <w:szCs w:val="26"/>
-        </w:rPr>
-      </w:pPr>
-      <w:r>
-        <w:rPr>
-          <w:noProof/>
-          <w:sz w:val="26"/>
-          <w:szCs w:val="26"/>
-        </w:rPr>
         <w:drawing>
-          <wp:anchor distT="0" distB="0" distL="114300" distR="114300" simplePos="0" relativeHeight="251660288" behindDoc="1" locked="0" layoutInCell="1" allowOverlap="1" wp14:anchorId="163BDADB" wp14:editId="6FE94035">
+          <wp:anchor distT="0" distB="0" distL="114300" distR="114300" simplePos="0" relativeHeight="251660288" behindDoc="1" locked="0" layoutInCell="1" allowOverlap="1" wp14:anchorId="163BDADB" wp14:editId="7D74F952">
             <wp:simplePos x="0" y="0"/>
             <wp:positionH relativeFrom="margin">
               <wp:align>right</wp:align>
             </wp:positionH>
             <wp:positionV relativeFrom="paragraph">
-              <wp:posOffset>-388868</wp:posOffset>
+              <wp:posOffset>373380</wp:posOffset>
             </wp:positionV>
-            <wp:extent cx="6281225" cy="3698875"/>
-            <wp:effectExtent l="0" t="0" r="5715" b="0"/>
+            <wp:extent cx="6126480" cy="3607749"/>
+            <wp:effectExtent l="0" t="0" r="7620" b="0"/>
             <wp:wrapNone/>
             <wp:docPr id="1913076327" name="Picture 5" descr="A diagram of a diagram&#10;&#10;Description automatically generated"/>
             <wp:cNvGraphicFramePr>
@@ -9851,7 +9602,7 @@
                   <pic:spPr>
                     <a:xfrm>
                       <a:off x="0" y="0"/>
-                      <a:ext cx="6281225" cy="3698875"/>
+                      <a:ext cx="6126480" cy="3607749"/>
                     </a:xfrm>
                     <a:prstGeom prst="rect">
                       <a:avLst/>
@@ -9869,6 +9620,17 @@
           </wp:anchor>
         </w:drawing>
       </w:r>
+      <w:r>
+        <w:rPr>
+          <w:b/>
+          <w:bCs/>
+          <w:color w:val="0070C0"/>
+          <w:sz w:val="30"/>
+          <w:szCs w:val="30"/>
+          <w:lang w:val="en-GB"/>
+        </w:rPr>
+        <w:t>5.6 Sequence diagram:</w:t>
+      </w:r>
     </w:p>
     <w:p>
       <w:pPr>
@@ -9877,6 +9639,18 @@
         </w:tabs>
         <w:ind w:left="1080"/>
         <w:rPr>
+          <w:sz w:val="26"/>
+          <w:szCs w:val="26"/>
+        </w:rPr>
+      </w:pPr>
+    </w:p>
+    <w:p>
+      <w:pPr>
+        <w:tabs>
+          <w:tab w:val="center" w:pos="3750"/>
+        </w:tabs>
+        <w:ind w:left="1080"/>
+        <w:rPr>
           <w:noProof/>
           <w:sz w:val="26"/>
           <w:szCs w:val="26"/>
@@ -9999,22 +9773,35 @@
           <w:szCs w:val="26"/>
         </w:rPr>
       </w:pPr>
-      <w:r>
+    </w:p>
+    <w:p>
+      <w:pPr>
+        <w:tabs>
+          <w:tab w:val="center" w:pos="3750"/>
+        </w:tabs>
+        <w:ind w:left="1080"/>
         <w:rPr>
           <w:noProof/>
           <w:sz w:val="26"/>
           <w:szCs w:val="26"/>
         </w:rPr>
+      </w:pPr>
+      <w:r>
+        <w:rPr>
+          <w:noProof/>
+          <w:sz w:val="26"/>
+          <w:szCs w:val="26"/>
+        </w:rPr>
         <w:drawing>
-          <wp:anchor distT="0" distB="0" distL="114300" distR="114300" simplePos="0" relativeHeight="251661312" behindDoc="1" locked="0" layoutInCell="1" allowOverlap="1" wp14:anchorId="7B88A860" wp14:editId="2A91541F">
+          <wp:anchor distT="0" distB="0" distL="114300" distR="114300" simplePos="0" relativeHeight="251661312" behindDoc="1" locked="0" layoutInCell="1" allowOverlap="1" wp14:anchorId="7B88A860" wp14:editId="4BF3713A">
             <wp:simplePos x="0" y="0"/>
             <wp:positionH relativeFrom="margin">
-              <wp:posOffset>-513471</wp:posOffset>
+              <wp:posOffset>-175260</wp:posOffset>
             </wp:positionH>
             <wp:positionV relativeFrom="paragraph">
-              <wp:posOffset>238027</wp:posOffset>
+              <wp:posOffset>221615</wp:posOffset>
             </wp:positionV>
-            <wp:extent cx="6302326" cy="4287152"/>
+            <wp:extent cx="5768340" cy="4286885"/>
             <wp:effectExtent l="0" t="0" r="3810" b="0"/>
             <wp:wrapNone/>
             <wp:docPr id="1592285237" name="Picture 6" descr="A diagram of a project&#10;&#10;Description automatically generated"/>
@@ -10043,7 +9830,7 @@
                   <pic:spPr>
                     <a:xfrm>
                       <a:off x="0" y="0"/>
-                      <a:ext cx="6327605" cy="4304348"/>
+                      <a:ext cx="5768340" cy="4286885"/>
                     </a:xfrm>
                     <a:prstGeom prst="rect">
                       <a:avLst/>
@@ -10255,51 +10042,7 @@
           <w:lang w:val="en-GB"/>
         </w:rPr>
         <w:lastRenderedPageBreak/>
-        <w:t>5.</w:t>
-      </w:r>
-      <w:r>
-        <w:rPr>
-          <w:b/>
-          <w:bCs/>
-          <w:color w:val="0070C0"/>
-          <w:sz w:val="30"/>
-          <w:szCs w:val="30"/>
-          <w:lang w:val="en-GB"/>
-        </w:rPr>
-        <w:t>7</w:t>
-      </w:r>
-      <w:r>
-        <w:rPr>
-          <w:b/>
-          <w:bCs/>
-          <w:color w:val="0070C0"/>
-          <w:sz w:val="30"/>
-          <w:szCs w:val="30"/>
-          <w:lang w:val="en-GB"/>
-        </w:rPr>
-        <w:t xml:space="preserve"> </w:t>
-      </w:r>
-      <w:r>
-        <w:rPr>
-          <w:b/>
-          <w:bCs/>
-          <w:color w:val="0070C0"/>
-          <w:sz w:val="30"/>
-          <w:szCs w:val="30"/>
-          <w:lang w:val="en-GB"/>
-        </w:rPr>
-        <w:t>Entity Relationship Diagram</w:t>
-      </w:r>
-      <w:r>
-        <w:rPr>
-          <w:b/>
-          <w:bCs/>
-          <w:color w:val="0070C0"/>
-          <w:sz w:val="30"/>
-          <w:szCs w:val="30"/>
-          <w:lang w:val="en-GB"/>
-        </w:rPr>
-        <w:t>:</w:t>
+        <w:t>5.7 Entity Relationship Diagram:</w:t>
       </w:r>
     </w:p>
     <w:p>
@@ -10560,6 +10303,73 @@
           <w:szCs w:val="26"/>
         </w:rPr>
       </w:pPr>
+      <w:r>
+        <w:rPr>
+          <w:noProof/>
+        </w:rPr>
+        <w:drawing>
+          <wp:anchor distT="0" distB="0" distL="114300" distR="114300" simplePos="0" relativeHeight="251663360" behindDoc="1" locked="0" layoutInCell="1" allowOverlap="1" wp14:anchorId="7C8D55BB" wp14:editId="6AC48D27">
+            <wp:simplePos x="0" y="0"/>
+            <wp:positionH relativeFrom="column">
+              <wp:posOffset>-487680</wp:posOffset>
+            </wp:positionH>
+            <wp:positionV relativeFrom="paragraph">
+              <wp:posOffset>206375</wp:posOffset>
+            </wp:positionV>
+            <wp:extent cx="6896100" cy="2900635"/>
+            <wp:effectExtent l="0" t="0" r="0" b="0"/>
+            <wp:wrapNone/>
+            <wp:docPr id="1980657577" name="Picture 3" descr="A graph with blue dots&#10;&#10;Description automatically generated with medium confidence"/>
+            <wp:cNvGraphicFramePr>
+              <a:graphicFrameLocks xmlns:a="http://schemas.openxmlformats.org/drawingml/2006/main" noChangeAspect="1"/>
+            </wp:cNvGraphicFramePr>
+            <a:graphic xmlns:a="http://schemas.openxmlformats.org/drawingml/2006/main">
+              <a:graphicData uri="http://schemas.openxmlformats.org/drawingml/2006/picture">
+                <pic:pic xmlns:pic="http://schemas.openxmlformats.org/drawingml/2006/picture">
+                  <pic:nvPicPr>
+                    <pic:cNvPr id="1980657577" name="Picture 3" descr="A graph with blue dots&#10;&#10;Description automatically generated with medium confidence"/>
+                    <pic:cNvPicPr>
+                      <a:picLocks noChangeAspect="1" noChangeArrowheads="1"/>
+                    </pic:cNvPicPr>
+                  </pic:nvPicPr>
+                  <pic:blipFill>
+                    <a:blip r:embed="rId14">
+                      <a:extLst>
+                        <a:ext uri="{28A0092B-C50C-407E-A947-70E740481C1C}">
+                          <a14:useLocalDpi xmlns:a14="http://schemas.microsoft.com/office/drawing/2010/main" val="0"/>
+                        </a:ext>
+                      </a:extLst>
+                    </a:blip>
+                    <a:srcRect/>
+                    <a:stretch>
+                      <a:fillRect/>
+                    </a:stretch>
+                  </pic:blipFill>
+                  <pic:spPr bwMode="auto">
+                    <a:xfrm>
+                      <a:off x="0" y="0"/>
+                      <a:ext cx="6906974" cy="2905209"/>
+                    </a:xfrm>
+                    <a:prstGeom prst="rect">
+                      <a:avLst/>
+                    </a:prstGeom>
+                    <a:noFill/>
+                    <a:ln>
+                      <a:noFill/>
+                    </a:ln>
+                  </pic:spPr>
+                </pic:pic>
+              </a:graphicData>
+            </a:graphic>
+            <wp14:sizeRelH relativeFrom="margin">
+              <wp14:pctWidth>0</wp14:pctWidth>
+            </wp14:sizeRelH>
+            <wp14:sizeRelV relativeFrom="margin">
+              <wp14:pctHeight>0</wp14:pctHeight>
+            </wp14:sizeRelV>
+          </wp:anchor>
+        </w:drawing>
+      </w:r>
     </w:p>
     <w:p>
       <w:pPr>
@@ -10574,7 +10384,7 @@
       </w:pPr>
     </w:p>
     <w:sectPr>
-      <w:footerReference w:type="default" r:id="rId14"/>
+      <w:footerReference w:type="default" r:id="rId15"/>
       <w:pgSz w:w="12240" w:h="15840"/>
       <w:pgMar w:top="1440" w:right="1440" w:bottom="1440" w:left="1440" w:header="720" w:footer="720" w:gutter="0"/>
       <w:pgBorders w:offsetFrom="page">

</xml_diff>